<commit_message>
añado mockups y deedback pdf
</commit_message>
<xml_diff>
--- a/D12-Hackathon/Item 12/Feedback.docx
+++ b/D12-Hackathon/Item 12/Feedback.docx
@@ -600,10 +600,7 @@
             <w:t>continuación,</w:t>
           </w:r>
           <w:r>
-            <w:t xml:space="preserve"> haremos una lista de las cosas positivas y negativas de la asignatura Diseño y Pruebas, intentando justificar cada punto de la </w:t>
-          </w:r>
-          <w:r>
-            <w:t>lista lo máximo posible.</w:t>
+            <w:t xml:space="preserve"> haremos una lista de las cosas positivas y negativas de la asignatura Diseño y Pruebas, intentando justificar cada punto de la lista lo máximo posible.</w:t>
           </w:r>
         </w:p>
         <w:p>
@@ -664,10 +661,7 @@
             <w:jc w:val="both"/>
           </w:pPr>
           <w:r>
-            <w:t xml:space="preserve">Te </w:t>
-          </w:r>
-          <w:r>
-            <w:t>dejan elegir los miembros del grupo con los que te quieres poner eso es algo muy positivo ya que son personas con los que tenemos que trabajar durante 9 meses seguidos.</w:t>
+            <w:t>Te dejan elegir los miembros del grupo con los que te quieres poner eso es algo muy positivo ya que son personas con los que tenemos que trabajar durante 9 meses seguidos.</w:t>
           </w:r>
         </w:p>
         <w:p>
@@ -680,10 +674,7 @@
             <w:jc w:val="both"/>
           </w:pPr>
           <w:r>
-            <w:t>La mayor parte de lo que necesitas para realizar los proyectos está explicado en las di</w:t>
-          </w:r>
-          <w:r>
-            <w:t>apositivas y te puedes guiar por ellas. No en todas las asignaturas las transparencias están tan claras.</w:t>
+            <w:t>La mayor parte de lo que necesitas para realizar los proyectos está explicado en las diapositivas y te puedes guiar por ellas. No en todas las asignaturas las transparencias están tan claras.</w:t>
           </w:r>
         </w:p>
         <w:p>
@@ -698,8 +689,6 @@
           <w:r>
             <w:t>Lo que se aprende durante la asignatura te ayuda a coger conceptos que van a ser imprescindibles en el entorno profesional.</w:t>
           </w:r>
-          <w:bookmarkStart w:id="1" w:name="_GoBack"/>
-          <w:bookmarkEnd w:id="1"/>
         </w:p>
         <w:p>
           <w:pPr>
@@ -732,10 +721,7 @@
             <w:jc w:val="both"/>
           </w:pPr>
           <w:r>
-            <w:t>La primera cosa negativa que nos gustaría recalcar es que es una asignatura anual, es decir, se da durante todo un curso entero. Al fin</w:t>
-          </w:r>
-          <w:r>
-            <w:t xml:space="preserve">al del primer cuatrimestre tenemos las notas del primer parcial y las notas de las entregas que hemos realizado </w:t>
+            <w:t xml:space="preserve">La primera cosa negativa que nos gustaría recalcar es que es una asignatura anual, es decir, se da durante todo un curso entero. Al final del primer cuatrimestre tenemos las notas del primer parcial y las notas de las entregas que hemos realizado </w:t>
           </w:r>
           <w:proofErr w:type="gramStart"/>
           <w:r>
@@ -743,10 +729,7 @@
           </w:r>
           <w:proofErr w:type="gramEnd"/>
           <w:r>
-            <w:t xml:space="preserve"> primer cuatrimestre. Si suspendes el primer parcial y la media de las notas de los proyectos es de una C, estarías suspenso. Esto no</w:t>
-          </w:r>
-          <w:r>
-            <w:t xml:space="preserve">s parece un disparate ya que 4 meses antes de que acabe la asignatura te están diciendo que ya estás suspendo para la convocatoria de </w:t>
+            <w:t xml:space="preserve"> primer cuatrimestre. Si suspendes el primer parcial y la media de las notas de los proyectos es de una C, estarías suspenso. Esto nos parece un disparate ya que 4 meses antes de que acabe la asignatura te están diciendo que ya estás suspendo para la convocatoria de </w:t>
           </w:r>
           <w:proofErr w:type="gramStart"/>
           <w:r>
@@ -754,10 +737,7 @@
           </w:r>
           <w:proofErr w:type="gramEnd"/>
           <w:r>
-            <w:t>. La curva de aprendizaje debe ser aplicada ya que en el segundo cuatrimestre se puede seguir mejorando e inclus</w:t>
-          </w:r>
-          <w:r>
-            <w:t xml:space="preserve">o aprobar. Muchos alumnos de </w:t>
+            <w:t xml:space="preserve">. La curva de aprendizaje debe ser aplicada ya que en el segundo cuatrimestre se puede seguir mejorando e incluso aprobar. Muchos alumnos de </w:t>
           </w:r>
           <w:proofErr w:type="spellStart"/>
           <w:r>
@@ -792,12 +772,11 @@
         <w:p>
           <w:pPr>
             <w:pStyle w:val="Cuerpodetexto"/>
-            <w:numPr>
-              <w:ilvl w:val="0"/>
-              <w:numId w:val="2"/>
-            </w:numPr>
+            <w:ind w:left="720"/>
             <w:jc w:val="both"/>
           </w:pPr>
+          <w:bookmarkStart w:id="1" w:name="_GoBack"/>
+          <w:bookmarkEnd w:id="1"/>
         </w:p>
         <w:p>
           <w:pPr>
@@ -2393,7 +2372,7 @@
 </file>
 
 <file path=customXml/itemProps1.xml><?xml version="1.0" encoding="utf-8"?>
-<ds:datastoreItem xmlns:ds="http://schemas.openxmlformats.org/officeDocument/2006/customXml" ds:itemID="{708A170F-E4B2-461C-8CC0-5A4AD418C726}">
+<ds:datastoreItem xmlns:ds="http://schemas.openxmlformats.org/officeDocument/2006/customXml" ds:itemID="{A221A51C-F576-46B2-A1E1-BAFEBC3D4A29}">
   <ds:schemaRefs>
     <ds:schemaRef ds:uri="http://schemas.openxmlformats.org/officeDocument/2006/bibliography"/>
   </ds:schemaRefs>

</xml_diff>